<commit_message>
all mistakes were corrected
</commit_message>
<xml_diff>
--- a/Report_Assignment_2.docx
+++ b/Report_Assignment_2.docx
@@ -1997,49 +1997,8 @@
     </w:p>
     <w:p>
       <w:pPr>
-        <w:numPr>
-          <w:ilvl w:val="0"/>
-          <w:numId w:val="11"/>
-        </w:numPr>
         <w:spacing w:before="100" w:beforeAutospacing="1" w:after="100" w:afterAutospacing="1" w:line="240" w:lineRule="auto"/>
-        <w:rPr>
-          <w:rFonts w:ascii="Times New Roman" w:eastAsia="Times New Roman" w:hAnsi="Times New Roman" w:cs="Times New Roman"/>
-          <w:sz w:val="24"/>
-          <w:szCs w:val="24"/>
-          <w:lang w:val="uk-UA" w:eastAsia="uk-UA"/>
-        </w:rPr>
-      </w:pPr>
-      <w:r>
-        <w:rPr>
-          <w:rFonts w:ascii="Times New Roman" w:eastAsia="Times New Roman" w:hAnsi="Times New Roman" w:cs="Times New Roman"/>
-          <w:sz w:val="24"/>
-          <w:szCs w:val="24"/>
-          <w:lang w:val="uk-UA" w:eastAsia="uk-UA"/>
-        </w:rPr>
-        <w:t xml:space="preserve">Used friendship between classes to facilitate direct access to internal properties, gaining a deeper understanding of practical </w:t>
-      </w:r>
-      <w:r>
-        <w:rPr>
-          <w:rFonts w:ascii="Courier New" w:eastAsia="Times New Roman" w:hAnsi="Courier New" w:cs="Courier New"/>
-          <w:sz w:val="20"/>
-          <w:szCs w:val="20"/>
-          <w:lang w:val="uk-UA" w:eastAsia="uk-UA"/>
-        </w:rPr>
-        <w:t>friend</w:t>
-      </w:r>
-      <w:r>
-        <w:rPr>
-          <w:rFonts w:ascii="Times New Roman" w:eastAsia="Times New Roman" w:hAnsi="Times New Roman" w:cs="Times New Roman"/>
-          <w:sz w:val="24"/>
-          <w:szCs w:val="24"/>
-          <w:lang w:val="uk-UA" w:eastAsia="uk-UA"/>
-        </w:rPr>
-        <w:t xml:space="preserve"> class usage.</w:t>
-      </w:r>
-    </w:p>
-    <w:p>
-      <w:pPr>
-        <w:spacing w:before="100" w:beforeAutospacing="1" w:after="100" w:afterAutospacing="1" w:line="240" w:lineRule="auto"/>
+        <w:ind w:left="720"/>
         <w:rPr>
           <w:rFonts w:ascii="Times New Roman" w:eastAsia="Times New Roman" w:hAnsi="Times New Roman" w:cs="Times New Roman"/>
           <w:sz w:val="24"/>
@@ -2233,30 +2192,6 @@
     </w:p>
     <w:p>
       <w:pPr>
-        <w:numPr>
-          <w:ilvl w:val="0"/>
-          <w:numId w:val="13"/>
-        </w:numPr>
-        <w:spacing w:before="100" w:beforeAutospacing="1" w:after="100" w:afterAutospacing="1" w:line="240" w:lineRule="auto"/>
-        <w:rPr>
-          <w:rFonts w:ascii="Times New Roman" w:eastAsia="Times New Roman" w:hAnsi="Times New Roman" w:cs="Times New Roman"/>
-          <w:sz w:val="24"/>
-          <w:szCs w:val="24"/>
-          <w:lang w:val="uk-UA" w:eastAsia="uk-UA"/>
-        </w:rPr>
-      </w:pPr>
-      <w:r>
-        <w:rPr>
-          <w:rFonts w:ascii="Times New Roman" w:eastAsia="Times New Roman" w:hAnsi="Times New Roman" w:cs="Times New Roman"/>
-          <w:sz w:val="24"/>
-          <w:szCs w:val="24"/>
-          <w:lang w:val="uk-UA" w:eastAsia="uk-UA"/>
-        </w:rPr>
-        <w:t>Friendship between classes simplified access to private members, enhancing the flexibility of the solution.</w:t>
-      </w:r>
-    </w:p>
-    <w:p>
-      <w:pPr>
         <w:pStyle w:val="1"/>
         <w:rPr>
           <w:rFonts w:ascii="Times New Roman" w:hAnsi="Times New Roman" w:cs="Times New Roman"/>
@@ -2282,21 +2217,7 @@
             <w:rStyle w:val="affa"/>
             <w:rFonts w:ascii="Times New Roman" w:hAnsi="Times New Roman" w:cs="Times New Roman"/>
           </w:rPr>
-          <w:t>https://www.youtube.com/watch?time_continue=423&amp;v=S_isDjezoz8&amp;embeds_referring_euri=https%3A%2F%2Fwww.google.com%2Fsearch%3Fq%3Dhow%2Bto%2Bdraw%2Brectangle%2Bc%252B%252B%2Bby%2Bcoord</w:t>
-        </w:r>
-        <w:r>
-          <w:rPr>
-            <w:rStyle w:val="affa"/>
-            <w:rFonts w:ascii="Times New Roman" w:hAnsi="Times New Roman" w:cs="Times New Roman"/>
-          </w:rPr>
-          <w:t>i</w:t>
-        </w:r>
-        <w:r>
-          <w:rPr>
-            <w:rStyle w:val="affa"/>
-            <w:rFonts w:ascii="Times New Roman" w:hAnsi="Times New Roman" w:cs="Times New Roman"/>
-          </w:rPr>
-          <w:t>nates%26oq%3Dhow%2Bto%2Bdraw%2Brectangle%2Bc%252B%252B%2Bby%2Bcoordinates%26gs_&amp;source_ve_path=MTM5MTE3LDEzOTExNywyMzg1MQ</w:t>
+          <w:t>https://www.youtube.com/watch?time_continue=423&amp;v=S_isDjezoz8&amp;embeds_referring_euri=https%3A%2F%2Fwww.google.com%2Fsearch%3Fq%3Dhow%2Bto%2Bdraw%2Brectangle%2Bc%252B%252B%2Bby%2Bcoordinates%26oq%3Dhow%2Bto%2Bdraw%2Brectangle%2Bc%252B%252B%2Bby%2Bcoordinates%26gs_&amp;source_ve_path=MTM5MTE3LDEzOTExNywyMzg1MQ</w:t>
         </w:r>
       </w:hyperlink>
       <w:r>
@@ -3781,6 +3702,7 @@
   <w:style w:type="character" w:default="1" w:styleId="a2">
     <w:name w:val="Default Paragraph Font"/>
     <w:uiPriority w:val="1"/>
+    <w:semiHidden/>
     <w:unhideWhenUsed/>
   </w:style>
   <w:style w:type="table" w:default="1" w:styleId="a3">

</xml_diff>